<commit_message>
Adding updates from Wed. 2/3 class
</commit_message>
<xml_diff>
--- a/ML Project Outline.docx
+++ b/ML Project Outline.docx
@@ -24,17 +24,20 @@
           <w:numId w:val="1"/>
         </w:numPr>
         <w:rPr>
+          <w:strike/>
           <w:highlight w:val="yellow"/>
         </w:rPr>
       </w:pPr>
       <w:r>
         <w:rPr>
+          <w:strike/>
           <w:highlight w:val="yellow"/>
         </w:rPr>
         <w:t>Color column-</w:t>
       </w:r>
       <w:r>
         <w:rPr>
+          <w:strike/>
           <w:highlight w:val="yellow"/>
         </w:rPr>
         <w:t>split, sort and combine</w:t>
@@ -210,11 +213,13 @@
           <w:numId w:val="1"/>
         </w:numPr>
         <w:rPr>
+          <w:strike/>
           <w:highlight w:val="yellow"/>
         </w:rPr>
       </w:pPr>
       <w:r>
         <w:rPr>
+          <w:strike/>
           <w:highlight w:val="yellow"/>
         </w:rPr>
         <w:t xml:space="preserve">Create column for multiple intakes (is this a </w:t>
@@ -222,6 +227,7 @@
       <w:proofErr w:type="gramStart"/>
       <w:r>
         <w:rPr>
+          <w:strike/>
           <w:highlight w:val="yellow"/>
         </w:rPr>
         <w:t>yes</w:t>
@@ -229,12 +235,14 @@
       <w:proofErr w:type="gramEnd"/>
       <w:r>
         <w:rPr>
+          <w:strike/>
           <w:highlight w:val="yellow"/>
         </w:rPr>
         <w:t xml:space="preserve"> no? i.e. multiple intakes 1 for yes and 0 for no)</w:t>
       </w:r>
       <w:r>
         <w:rPr>
+          <w:strike/>
           <w:highlight w:val="yellow"/>
         </w:rPr>
         <w:t xml:space="preserve"> Are we still doing this?? Is this necessary- Discuss Wednesday</w:t>
@@ -271,8 +279,14 @@
           <w:ilvl w:val="1"/>
           <w:numId w:val="6"/>
         </w:numPr>
-      </w:pPr>
-      <w:r>
+        <w:rPr>
+          <w:strike/>
+        </w:rPr>
+      </w:pPr>
+      <w:r>
+        <w:rPr>
+          <w:strike/>
+        </w:rPr>
         <w:t>Color column</w:t>
       </w:r>
     </w:p>
@@ -357,14 +371,26 @@
           <w:ilvl w:val="1"/>
           <w:numId w:val="6"/>
         </w:numPr>
-      </w:pPr>
-      <w:r>
+        <w:rPr>
+          <w:strike/>
+        </w:rPr>
+      </w:pPr>
+      <w:r>
+        <w:rPr>
+          <w:strike/>
+        </w:rPr>
         <w:t>Create tables in SQL (</w:t>
       </w:r>
       <w:r>
+        <w:rPr>
+          <w:strike/>
+        </w:rPr>
         <w:t>3</w:t>
       </w:r>
       <w:r>
+        <w:rPr>
+          <w:strike/>
+        </w:rPr>
         <w:t xml:space="preserve"> tables)</w:t>
       </w:r>
     </w:p>
@@ -387,8 +413,14 @@
           <w:ilvl w:val="1"/>
           <w:numId w:val="6"/>
         </w:numPr>
-      </w:pPr>
-      <w:r>
+        <w:rPr>
+          <w:strike/>
+        </w:rPr>
+      </w:pPr>
+      <w:r>
+        <w:rPr>
+          <w:strike/>
+        </w:rPr>
         <w:t>Dummy coding</w:t>
       </w:r>
     </w:p>
@@ -492,8 +524,14 @@
           <w:ilvl w:val="0"/>
           <w:numId w:val="8"/>
         </w:numPr>
-      </w:pPr>
-      <w:r>
+        <w:rPr>
+          <w:strike/>
+        </w:rPr>
+      </w:pPr>
+      <w:r>
+        <w:rPr>
+          <w:strike/>
+        </w:rPr>
         <w:t>Data ETL- color column, breed restriction column</w:t>
       </w:r>
     </w:p>
@@ -504,8 +542,14 @@
           <w:ilvl w:val="0"/>
           <w:numId w:val="8"/>
         </w:numPr>
-      </w:pPr>
-      <w:r>
+        <w:rPr>
+          <w:strike/>
+        </w:rPr>
+      </w:pPr>
+      <w:r>
+        <w:rPr>
+          <w:strike/>
+        </w:rPr>
         <w:t>Database- create tables (5 tables- intakes, outcomes, breed list, breed restrictions, final merge)</w:t>
       </w:r>
     </w:p>
@@ -516,8 +560,14 @@
           <w:ilvl w:val="0"/>
           <w:numId w:val="8"/>
         </w:numPr>
-      </w:pPr>
-      <w:r>
+        <w:rPr>
+          <w:strike/>
+        </w:rPr>
+      </w:pPr>
+      <w:r>
+        <w:rPr>
+          <w:strike/>
+        </w:rPr>
         <w:t>ML Model- finalize dummy coding, start drafting model</w:t>
       </w:r>
     </w:p>
@@ -528,8 +578,14 @@
           <w:ilvl w:val="0"/>
           <w:numId w:val="8"/>
         </w:numPr>
-      </w:pPr>
-      <w:r>
+        <w:rPr>
+          <w:strike/>
+        </w:rPr>
+      </w:pPr>
+      <w:r>
+        <w:rPr>
+          <w:strike/>
+        </w:rPr>
         <w:t>Ask about DB connection requirements for project</w:t>
       </w:r>
     </w:p>
@@ -543,6 +599,85 @@
       </w:pPr>
       <w:r>
         <w:t>Target dates: 2/6- finalize DB and model, 2/9- review any changes, 2/12- finalize dashboard. Final Presentation 2/16</w:t>
+      </w:r>
+    </w:p>
+    <w:p/>
+    <w:p>
+      <w:r>
+        <w:lastRenderedPageBreak/>
+        <w:t>Wednesday 2/3</w:t>
+      </w:r>
+    </w:p>
+    <w:p>
+      <w:pPr>
+        <w:pStyle w:val="ListParagraph"/>
+        <w:numPr>
+          <w:ilvl w:val="0"/>
+          <w:numId w:val="9"/>
+        </w:numPr>
+      </w:pPr>
+      <w:r>
+        <w:t>Add CSV files to main branch</w:t>
+      </w:r>
+    </w:p>
+    <w:p>
+      <w:pPr>
+        <w:pStyle w:val="ListParagraph"/>
+        <w:numPr>
+          <w:ilvl w:val="0"/>
+          <w:numId w:val="9"/>
+        </w:numPr>
+      </w:pPr>
+      <w:r>
+        <w:t>Add data cleaning code to main branch</w:t>
+      </w:r>
+    </w:p>
+    <w:p>
+      <w:pPr>
+        <w:pStyle w:val="ListParagraph"/>
+        <w:numPr>
+          <w:ilvl w:val="0"/>
+          <w:numId w:val="9"/>
+        </w:numPr>
+      </w:pPr>
+      <w:r>
+        <w:t>Add ML code to main branch</w:t>
+      </w:r>
+    </w:p>
+    <w:p>
+      <w:pPr>
+        <w:pStyle w:val="ListParagraph"/>
+        <w:numPr>
+          <w:ilvl w:val="0"/>
+          <w:numId w:val="9"/>
+        </w:numPr>
+      </w:pPr>
+      <w:r>
+        <w:t>Add descriptions of Cleaning, Database set up, and ML model to README</w:t>
+      </w:r>
+    </w:p>
+    <w:p>
+      <w:pPr>
+        <w:pStyle w:val="ListParagraph"/>
+        <w:numPr>
+          <w:ilvl w:val="0"/>
+          <w:numId w:val="9"/>
+        </w:numPr>
+      </w:pPr>
+      <w:r>
+        <w:t>Review and add to google slides</w:t>
+      </w:r>
+    </w:p>
+    <w:p>
+      <w:pPr>
+        <w:pStyle w:val="ListParagraph"/>
+        <w:numPr>
+          <w:ilvl w:val="0"/>
+          <w:numId w:val="9"/>
+        </w:numPr>
+      </w:pPr>
+      <w:r>
+        <w:t>Storyboard for Dashboard</w:t>
       </w:r>
     </w:p>
     <w:p>
@@ -1607,6 +1742,119 @@
     </w:lvl>
   </w:abstractNum>
   <w:abstractNum w:abstractNumId="7" w15:restartNumberingAfterBreak="0">
+    <w:nsid w:val="55C82DCF"/>
+    <w:multiLevelType w:val="hybridMultilevel"/>
+    <w:tmpl w:val="494EC662"/>
+    <w:lvl w:ilvl="0" w:tplc="04090001">
+      <w:start w:val="1"/>
+      <w:numFmt w:val="bullet"/>
+      <w:lvlText w:val=""/>
+      <w:lvlJc w:val="left"/>
+      <w:pPr>
+        <w:ind w:left="720" w:hanging="360"/>
+      </w:pPr>
+      <w:rPr>
+        <w:rFonts w:ascii="Symbol" w:hAnsi="Symbol" w:hint="default"/>
+      </w:rPr>
+    </w:lvl>
+    <w:lvl w:ilvl="1" w:tplc="04090003" w:tentative="1">
+      <w:start w:val="1"/>
+      <w:numFmt w:val="bullet"/>
+      <w:lvlText w:val="o"/>
+      <w:lvlJc w:val="left"/>
+      <w:pPr>
+        <w:ind w:left="1440" w:hanging="360"/>
+      </w:pPr>
+      <w:rPr>
+        <w:rFonts w:ascii="Courier New" w:hAnsi="Courier New" w:hint="default"/>
+      </w:rPr>
+    </w:lvl>
+    <w:lvl w:ilvl="2" w:tplc="04090005" w:tentative="1">
+      <w:start w:val="1"/>
+      <w:numFmt w:val="bullet"/>
+      <w:lvlText w:val=""/>
+      <w:lvlJc w:val="left"/>
+      <w:pPr>
+        <w:ind w:left="2160" w:hanging="360"/>
+      </w:pPr>
+      <w:rPr>
+        <w:rFonts w:ascii="Wingdings" w:hAnsi="Wingdings" w:hint="default"/>
+      </w:rPr>
+    </w:lvl>
+    <w:lvl w:ilvl="3" w:tplc="04090001" w:tentative="1">
+      <w:start w:val="1"/>
+      <w:numFmt w:val="bullet"/>
+      <w:lvlText w:val=""/>
+      <w:lvlJc w:val="left"/>
+      <w:pPr>
+        <w:ind w:left="2880" w:hanging="360"/>
+      </w:pPr>
+      <w:rPr>
+        <w:rFonts w:ascii="Symbol" w:hAnsi="Symbol" w:hint="default"/>
+      </w:rPr>
+    </w:lvl>
+    <w:lvl w:ilvl="4" w:tplc="04090003" w:tentative="1">
+      <w:start w:val="1"/>
+      <w:numFmt w:val="bullet"/>
+      <w:lvlText w:val="o"/>
+      <w:lvlJc w:val="left"/>
+      <w:pPr>
+        <w:ind w:left="3600" w:hanging="360"/>
+      </w:pPr>
+      <w:rPr>
+        <w:rFonts w:ascii="Courier New" w:hAnsi="Courier New" w:hint="default"/>
+      </w:rPr>
+    </w:lvl>
+    <w:lvl w:ilvl="5" w:tplc="04090005" w:tentative="1">
+      <w:start w:val="1"/>
+      <w:numFmt w:val="bullet"/>
+      <w:lvlText w:val=""/>
+      <w:lvlJc w:val="left"/>
+      <w:pPr>
+        <w:ind w:left="4320" w:hanging="360"/>
+      </w:pPr>
+      <w:rPr>
+        <w:rFonts w:ascii="Wingdings" w:hAnsi="Wingdings" w:hint="default"/>
+      </w:rPr>
+    </w:lvl>
+    <w:lvl w:ilvl="6" w:tplc="04090001" w:tentative="1">
+      <w:start w:val="1"/>
+      <w:numFmt w:val="bullet"/>
+      <w:lvlText w:val=""/>
+      <w:lvlJc w:val="left"/>
+      <w:pPr>
+        <w:ind w:left="5040" w:hanging="360"/>
+      </w:pPr>
+      <w:rPr>
+        <w:rFonts w:ascii="Symbol" w:hAnsi="Symbol" w:hint="default"/>
+      </w:rPr>
+    </w:lvl>
+    <w:lvl w:ilvl="7" w:tplc="04090003" w:tentative="1">
+      <w:start w:val="1"/>
+      <w:numFmt w:val="bullet"/>
+      <w:lvlText w:val="o"/>
+      <w:lvlJc w:val="left"/>
+      <w:pPr>
+        <w:ind w:left="5760" w:hanging="360"/>
+      </w:pPr>
+      <w:rPr>
+        <w:rFonts w:ascii="Courier New" w:hAnsi="Courier New" w:hint="default"/>
+      </w:rPr>
+    </w:lvl>
+    <w:lvl w:ilvl="8" w:tplc="04090005" w:tentative="1">
+      <w:start w:val="1"/>
+      <w:numFmt w:val="bullet"/>
+      <w:lvlText w:val=""/>
+      <w:lvlJc w:val="left"/>
+      <w:pPr>
+        <w:ind w:left="6480" w:hanging="360"/>
+      </w:pPr>
+      <w:rPr>
+        <w:rFonts w:ascii="Wingdings" w:hAnsi="Wingdings" w:hint="default"/>
+      </w:rPr>
+    </w:lvl>
+  </w:abstractNum>
+  <w:abstractNum w:abstractNumId="8" w15:restartNumberingAfterBreak="0">
     <w:nsid w:val="76F26661"/>
     <w:multiLevelType w:val="hybridMultilevel"/>
     <w:tmpl w:val="EB8848F8"/>
@@ -1723,7 +1971,7 @@
     <w:abstractNumId w:val="0"/>
   </w:num>
   <w:num w:numId="2">
-    <w:abstractNumId w:val="7"/>
+    <w:abstractNumId w:val="8"/>
   </w:num>
   <w:num w:numId="3">
     <w:abstractNumId w:val="5"/>
@@ -1742,6 +1990,9 @@
   </w:num>
   <w:num w:numId="8">
     <w:abstractNumId w:val="2"/>
+  </w:num>
+  <w:num w:numId="9">
+    <w:abstractNumId w:val="7"/>
   </w:num>
 </w:numbering>
 </file>

</xml_diff>